<commit_message>
submited cw part A
</commit_message>
<xml_diff>
--- a/Doc1.docx
+++ b/Doc1.docx
@@ -121,7 +121,21 @@
         <w:rPr>
           <w:rFonts w:cstheme="majorHAnsi"/>
         </w:rPr>
-        <w:t>Informatics Institute Of Technology</w:t>
+        <w:t xml:space="preserve">Informatics Institute </w:t>
+      </w:r>
+      <w:proofErr w:type="gramStart"/>
+      <w:r>
+        <w:rPr>
+          <w:rFonts w:cstheme="majorHAnsi"/>
+        </w:rPr>
+        <w:t>Of</w:t>
+      </w:r>
+      <w:proofErr w:type="gramEnd"/>
+      <w:r>
+        <w:rPr>
+          <w:rFonts w:cstheme="majorHAnsi"/>
+        </w:rPr>
+        <w:t xml:space="preserve"> Technology</w:t>
       </w:r>
     </w:p>
     <w:p/>
@@ -374,13 +388,7 @@
     </w:p>
     <w:sdt>
       <w:sdtPr>
-        <w:rPr>
-          <w:rFonts w:asciiTheme="minorHAnsi" w:eastAsiaTheme="minorHAnsi" w:hAnsiTheme="minorHAnsi" w:cstheme="minorBidi"/>
-          <w:color w:val="auto"/>
-          <w:sz w:val="22"/>
-          <w:szCs w:val="22"/>
-        </w:rPr>
-        <w:id w:val="-1539122313"/>
+        <w:id w:val="-1665157479"/>
         <w:docPartObj>
           <w:docPartGallery w:val="Table of Contents"/>
           <w:docPartUnique/>
@@ -388,26 +396,22 @@
       </w:sdtPr>
       <w:sdtEndPr>
         <w:rPr>
+          <w:rFonts w:asciiTheme="minorHAnsi" w:eastAsiaTheme="minorHAnsi" w:hAnsiTheme="minorHAnsi" w:cstheme="minorBidi"/>
           <w:b/>
           <w:bCs/>
           <w:noProof/>
+          <w:color w:val="auto"/>
+          <w:sz w:val="22"/>
+          <w:szCs w:val="22"/>
         </w:rPr>
       </w:sdtEndPr>
       <w:sdtContent>
         <w:p>
           <w:pPr>
             <w:pStyle w:val="TOCHeading"/>
-            <w:rPr>
-              <w:sz w:val="36"/>
-              <w:szCs w:val="36"/>
-            </w:rPr>
           </w:pPr>
           <w:r>
-            <w:rPr>
-              <w:sz w:val="36"/>
-              <w:szCs w:val="36"/>
-            </w:rPr>
-            <w:t>Contents</w:t>
+            <w:t>Table of Contents</w:t>
           </w:r>
         </w:p>
         <w:p>
@@ -419,38 +423,22 @@
             <w:rPr>
               <w:rFonts w:eastAsiaTheme="minorEastAsia"/>
               <w:noProof/>
-              <w:sz w:val="36"/>
-              <w:szCs w:val="36"/>
             </w:rPr>
           </w:pPr>
           <w:r>
-            <w:rPr>
-              <w:sz w:val="36"/>
-              <w:szCs w:val="36"/>
-            </w:rPr>
             <w:fldChar w:fldCharType="begin"/>
           </w:r>
           <w:r>
-            <w:rPr>
-              <w:sz w:val="36"/>
-              <w:szCs w:val="36"/>
-            </w:rPr>
             <w:instrText xml:space="preserve"> TOC \o "1-3" \h \z \u </w:instrText>
           </w:r>
           <w:r>
-            <w:rPr>
-              <w:sz w:val="36"/>
-              <w:szCs w:val="36"/>
-            </w:rPr>
             <w:fldChar w:fldCharType="separate"/>
           </w:r>
-          <w:hyperlink w:anchor="_Toc87262806" w:history="1">
+          <w:hyperlink w:anchor="_Toc87264470" w:history="1">
             <w:r>
               <w:rPr>
                 <w:rStyle w:val="Hyperlink"/>
                 <w:noProof/>
-                <w:sz w:val="36"/>
-                <w:szCs w:val="36"/>
               </w:rPr>
               <w:t>1) CONCEPTUAL ERD</w:t>
             </w:r>
@@ -458,8 +446,6 @@
               <w:rPr>
                 <w:noProof/>
                 <w:webHidden/>
-                <w:sz w:val="36"/>
-                <w:szCs w:val="36"/>
               </w:rPr>
               <w:tab/>
             </w:r>
@@ -467,8 +453,6 @@
               <w:rPr>
                 <w:noProof/>
                 <w:webHidden/>
-                <w:sz w:val="36"/>
-                <w:szCs w:val="36"/>
               </w:rPr>
               <w:fldChar w:fldCharType="begin"/>
             </w:r>
@@ -476,25 +460,19 @@
               <w:rPr>
                 <w:noProof/>
                 <w:webHidden/>
-                <w:sz w:val="36"/>
-                <w:szCs w:val="36"/>
               </w:rPr>
-              <w:instrText xml:space="preserve"> PAGEREF _Toc87262806 \h </w:instrText>
+              <w:instrText xml:space="preserve"> PAGEREF _Toc87264470 \h </w:instrText>
             </w:r>
             <w:r>
               <w:rPr>
                 <w:noProof/>
                 <w:webHidden/>
-                <w:sz w:val="36"/>
-                <w:szCs w:val="36"/>
               </w:rPr>
             </w:r>
             <w:r>
               <w:rPr>
                 <w:noProof/>
                 <w:webHidden/>
-                <w:sz w:val="36"/>
-                <w:szCs w:val="36"/>
               </w:rPr>
               <w:fldChar w:fldCharType="separate"/>
             </w:r>
@@ -502,8 +480,6 @@
               <w:rPr>
                 <w:noProof/>
                 <w:webHidden/>
-                <w:sz w:val="36"/>
-                <w:szCs w:val="36"/>
               </w:rPr>
               <w:t>3</w:t>
             </w:r>
@@ -511,8 +487,6 @@
               <w:rPr>
                 <w:noProof/>
                 <w:webHidden/>
-                <w:sz w:val="36"/>
-                <w:szCs w:val="36"/>
               </w:rPr>
               <w:fldChar w:fldCharType="end"/>
             </w:r>
@@ -527,17 +501,13 @@
             <w:rPr>
               <w:rFonts w:eastAsiaTheme="minorEastAsia"/>
               <w:noProof/>
-              <w:sz w:val="36"/>
-              <w:szCs w:val="36"/>
             </w:rPr>
           </w:pPr>
-          <w:hyperlink w:anchor="_Toc87262807" w:history="1">
+          <w:hyperlink w:anchor="_Toc87264471" w:history="1">
             <w:r>
               <w:rPr>
                 <w:rStyle w:val="Hyperlink"/>
                 <w:noProof/>
-                <w:sz w:val="36"/>
-                <w:szCs w:val="36"/>
               </w:rPr>
               <w:t>Assumptions</w:t>
             </w:r>
@@ -545,8 +515,6 @@
               <w:rPr>
                 <w:noProof/>
                 <w:webHidden/>
-                <w:sz w:val="36"/>
-                <w:szCs w:val="36"/>
               </w:rPr>
               <w:tab/>
             </w:r>
@@ -554,8 +522,6 @@
               <w:rPr>
                 <w:noProof/>
                 <w:webHidden/>
-                <w:sz w:val="36"/>
-                <w:szCs w:val="36"/>
               </w:rPr>
               <w:fldChar w:fldCharType="begin"/>
             </w:r>
@@ -563,25 +529,19 @@
               <w:rPr>
                 <w:noProof/>
                 <w:webHidden/>
-                <w:sz w:val="36"/>
-                <w:szCs w:val="36"/>
               </w:rPr>
-              <w:instrText xml:space="preserve"> PAGEREF _Toc87262807 \h </w:instrText>
+              <w:instrText xml:space="preserve"> PAGEREF _Toc87264471 \h </w:instrText>
             </w:r>
             <w:r>
               <w:rPr>
                 <w:noProof/>
                 <w:webHidden/>
-                <w:sz w:val="36"/>
-                <w:szCs w:val="36"/>
               </w:rPr>
             </w:r>
             <w:r>
               <w:rPr>
                 <w:noProof/>
                 <w:webHidden/>
-                <w:sz w:val="36"/>
-                <w:szCs w:val="36"/>
               </w:rPr>
               <w:fldChar w:fldCharType="separate"/>
             </w:r>
@@ -589,8 +549,6 @@
               <w:rPr>
                 <w:noProof/>
                 <w:webHidden/>
-                <w:sz w:val="36"/>
-                <w:szCs w:val="36"/>
               </w:rPr>
               <w:t>4</w:t>
             </w:r>
@@ -598,8 +556,6 @@
               <w:rPr>
                 <w:noProof/>
                 <w:webHidden/>
-                <w:sz w:val="36"/>
-                <w:szCs w:val="36"/>
               </w:rPr>
               <w:fldChar w:fldCharType="end"/>
             </w:r>
@@ -614,17 +570,13 @@
             <w:rPr>
               <w:rFonts w:eastAsiaTheme="minorEastAsia"/>
               <w:noProof/>
-              <w:sz w:val="36"/>
-              <w:szCs w:val="36"/>
             </w:rPr>
           </w:pPr>
-          <w:hyperlink w:anchor="_Toc87262808" w:history="1">
+          <w:hyperlink w:anchor="_Toc87264472" w:history="1">
             <w:r>
               <w:rPr>
                 <w:rStyle w:val="Hyperlink"/>
                 <w:noProof/>
-                <w:sz w:val="36"/>
-                <w:szCs w:val="36"/>
               </w:rPr>
               <w:t>2) Data Dictionary to document how I identified the entities</w:t>
             </w:r>
@@ -632,8 +584,6 @@
               <w:rPr>
                 <w:noProof/>
                 <w:webHidden/>
-                <w:sz w:val="36"/>
-                <w:szCs w:val="36"/>
               </w:rPr>
               <w:tab/>
             </w:r>
@@ -641,8 +591,6 @@
               <w:rPr>
                 <w:noProof/>
                 <w:webHidden/>
-                <w:sz w:val="36"/>
-                <w:szCs w:val="36"/>
               </w:rPr>
               <w:fldChar w:fldCharType="begin"/>
             </w:r>
@@ -650,25 +598,19 @@
               <w:rPr>
                 <w:noProof/>
                 <w:webHidden/>
-                <w:sz w:val="36"/>
-                <w:szCs w:val="36"/>
               </w:rPr>
-              <w:instrText xml:space="preserve"> PAGEREF _Toc87262808 \h </w:instrText>
+              <w:instrText xml:space="preserve"> PAGEREF _Toc87264472 \h </w:instrText>
             </w:r>
             <w:r>
               <w:rPr>
                 <w:noProof/>
                 <w:webHidden/>
-                <w:sz w:val="36"/>
-                <w:szCs w:val="36"/>
               </w:rPr>
             </w:r>
             <w:r>
               <w:rPr>
                 <w:noProof/>
                 <w:webHidden/>
-                <w:sz w:val="36"/>
-                <w:szCs w:val="36"/>
               </w:rPr>
               <w:fldChar w:fldCharType="separate"/>
             </w:r>
@@ -676,8 +618,6 @@
               <w:rPr>
                 <w:noProof/>
                 <w:webHidden/>
-                <w:sz w:val="36"/>
-                <w:szCs w:val="36"/>
               </w:rPr>
               <w:t>5</w:t>
             </w:r>
@@ -685,8 +625,6 @@
               <w:rPr>
                 <w:noProof/>
                 <w:webHidden/>
-                <w:sz w:val="36"/>
-                <w:szCs w:val="36"/>
               </w:rPr>
               <w:fldChar w:fldCharType="end"/>
             </w:r>
@@ -701,17 +639,13 @@
             <w:rPr>
               <w:rFonts w:eastAsiaTheme="minorEastAsia"/>
               <w:noProof/>
-              <w:sz w:val="36"/>
-              <w:szCs w:val="36"/>
             </w:rPr>
           </w:pPr>
-          <w:hyperlink w:anchor="_Toc87262809" w:history="1">
+          <w:hyperlink w:anchor="_Toc87264473" w:history="1">
             <w:r>
               <w:rPr>
                 <w:rStyle w:val="Hyperlink"/>
                 <w:noProof/>
-                <w:sz w:val="36"/>
-                <w:szCs w:val="36"/>
               </w:rPr>
               <w:t>3) A data dictionary to document how I identified the relationships and multiplicities</w:t>
             </w:r>
@@ -719,8 +653,6 @@
               <w:rPr>
                 <w:noProof/>
                 <w:webHidden/>
-                <w:sz w:val="36"/>
-                <w:szCs w:val="36"/>
               </w:rPr>
               <w:tab/>
             </w:r>
@@ -728,8 +660,6 @@
               <w:rPr>
                 <w:noProof/>
                 <w:webHidden/>
-                <w:sz w:val="36"/>
-                <w:szCs w:val="36"/>
               </w:rPr>
               <w:fldChar w:fldCharType="begin"/>
             </w:r>
@@ -737,25 +667,19 @@
               <w:rPr>
                 <w:noProof/>
                 <w:webHidden/>
-                <w:sz w:val="36"/>
-                <w:szCs w:val="36"/>
               </w:rPr>
-              <w:instrText xml:space="preserve"> PAGEREF _Toc87262809 \h </w:instrText>
+              <w:instrText xml:space="preserve"> PAGEREF _Toc87264473 \h </w:instrText>
             </w:r>
             <w:r>
               <w:rPr>
                 <w:noProof/>
                 <w:webHidden/>
-                <w:sz w:val="36"/>
-                <w:szCs w:val="36"/>
               </w:rPr>
             </w:r>
             <w:r>
               <w:rPr>
                 <w:noProof/>
                 <w:webHidden/>
-                <w:sz w:val="36"/>
-                <w:szCs w:val="36"/>
               </w:rPr>
               <w:fldChar w:fldCharType="separate"/>
             </w:r>
@@ -763,8 +687,6 @@
               <w:rPr>
                 <w:noProof/>
                 <w:webHidden/>
-                <w:sz w:val="36"/>
-                <w:szCs w:val="36"/>
               </w:rPr>
               <w:t>7</w:t>
             </w:r>
@@ -772,8 +694,6 @@
               <w:rPr>
                 <w:noProof/>
                 <w:webHidden/>
-                <w:sz w:val="36"/>
-                <w:szCs w:val="36"/>
               </w:rPr>
               <w:fldChar w:fldCharType="end"/>
             </w:r>
@@ -788,17 +708,13 @@
             <w:rPr>
               <w:rFonts w:eastAsiaTheme="minorEastAsia"/>
               <w:noProof/>
-              <w:sz w:val="36"/>
-              <w:szCs w:val="36"/>
             </w:rPr>
           </w:pPr>
-          <w:hyperlink w:anchor="_Toc87262810" w:history="1">
+          <w:hyperlink w:anchor="_Toc87264474" w:history="1">
             <w:r>
               <w:rPr>
                 <w:rStyle w:val="Hyperlink"/>
                 <w:noProof/>
-                <w:sz w:val="36"/>
-                <w:szCs w:val="36"/>
               </w:rPr>
               <w:t>4) Data dictionary to document how I identified the attributes and primary keys</w:t>
             </w:r>
@@ -806,8 +722,6 @@
               <w:rPr>
                 <w:noProof/>
                 <w:webHidden/>
-                <w:sz w:val="36"/>
-                <w:szCs w:val="36"/>
               </w:rPr>
               <w:tab/>
             </w:r>
@@ -815,8 +729,6 @@
               <w:rPr>
                 <w:noProof/>
                 <w:webHidden/>
-                <w:sz w:val="36"/>
-                <w:szCs w:val="36"/>
               </w:rPr>
               <w:fldChar w:fldCharType="begin"/>
             </w:r>
@@ -824,25 +736,19 @@
               <w:rPr>
                 <w:noProof/>
                 <w:webHidden/>
-                <w:sz w:val="36"/>
-                <w:szCs w:val="36"/>
               </w:rPr>
-              <w:instrText xml:space="preserve"> PAGEREF _Toc87262810 \h </w:instrText>
+              <w:instrText xml:space="preserve"> PAGEREF _Toc87264474 \h </w:instrText>
             </w:r>
             <w:r>
               <w:rPr>
                 <w:noProof/>
                 <w:webHidden/>
-                <w:sz w:val="36"/>
-                <w:szCs w:val="36"/>
               </w:rPr>
             </w:r>
             <w:r>
               <w:rPr>
                 <w:noProof/>
                 <w:webHidden/>
-                <w:sz w:val="36"/>
-                <w:szCs w:val="36"/>
               </w:rPr>
               <w:fldChar w:fldCharType="separate"/>
             </w:r>
@@ -850,38 +756,24 @@
               <w:rPr>
                 <w:noProof/>
                 <w:webHidden/>
-                <w:sz w:val="36"/>
-                <w:szCs w:val="36"/>
               </w:rPr>
-              <w:t>11</w:t>
+              <w:t>12</w:t>
             </w:r>
             <w:r>
               <w:rPr>
                 <w:noProof/>
                 <w:webHidden/>
-                <w:sz w:val="36"/>
-                <w:szCs w:val="36"/>
               </w:rPr>
               <w:fldChar w:fldCharType="end"/>
             </w:r>
           </w:hyperlink>
         </w:p>
         <w:p>
-          <w:pPr>
-            <w:rPr>
-              <w:rFonts w:cstheme="minorHAnsi"/>
-              <w:sz w:val="28"/>
-              <w:szCs w:val="28"/>
-              <w:shd w:val="clear" w:color="auto" w:fill="FFFFFF"/>
-            </w:rPr>
-          </w:pPr>
           <w:r>
             <w:rPr>
               <w:b/>
               <w:bCs/>
               <w:noProof/>
-              <w:sz w:val="36"/>
-              <w:szCs w:val="36"/>
             </w:rPr>
             <w:fldChar w:fldCharType="end"/>
           </w:r>
@@ -1019,7 +911,7 @@
       <w:pPr>
         <w:pStyle w:val="Heading2"/>
       </w:pPr>
-      <w:bookmarkStart w:id="0" w:name="_Toc87262806"/>
+      <w:bookmarkStart w:id="0" w:name="_Toc87264470"/>
       <w:r>
         <w:lastRenderedPageBreak/>
         <w:t>1</w:t>
@@ -1110,7 +1002,7 @@
       <w:pPr>
         <w:pStyle w:val="Heading2"/>
       </w:pPr>
-      <w:bookmarkStart w:id="1" w:name="_Toc87262807"/>
+      <w:bookmarkStart w:id="1" w:name="_Toc87264471"/>
       <w:r>
         <w:lastRenderedPageBreak/>
         <w:t>Assumptions</w:t>
@@ -1131,7 +1023,15 @@
         <w:spacing w:line="276" w:lineRule="auto"/>
       </w:pPr>
       <w:r>
-        <w:t>I assume that one trip can be arranged for multiple tourists. As an example, tourists can come in as groups such that causes Archipelago Crazy only keep one record of that entire tour group.</w:t>
+        <w:t xml:space="preserve">I assume that one trip can </w:t>
+      </w:r>
+      <w:proofErr w:type="gramStart"/>
+      <w:r>
+        <w:t>be arranged</w:t>
+      </w:r>
+      <w:proofErr w:type="gramEnd"/>
+      <w:r>
+        <w:t xml:space="preserve"> for multiple tourists. As an example, tourists can come in as groups such that causes Archipelago Crazy only keep one record of that entire tour group.</w:t>
       </w:r>
       <w:r>
         <w:t xml:space="preserve"> </w:t>
@@ -1328,7 +1228,6 @@
       <w:pPr>
         <w:pStyle w:val="Heading2"/>
       </w:pPr>
-      <w:bookmarkStart w:id="2" w:name="_Toc87262808"/>
     </w:p>
     <w:p>
       <w:pPr>
@@ -1341,6 +1240,7 @@
       <w:pPr>
         <w:pStyle w:val="Heading2"/>
       </w:pPr>
+      <w:bookmarkStart w:id="2" w:name="_Toc87264472"/>
       <w:r>
         <w:lastRenderedPageBreak/>
         <w:t>2) Data Dictionary to document how I identified the entitie</w:t>
@@ -1868,7 +1768,15 @@
           </w:tcPr>
           <w:p>
             <w:r>
-              <w:t>A general term to describe boats that can carry between only 6 to 8 people in it. And this is used to provides a local taxi service.</w:t>
+              <w:t xml:space="preserve">A general term to describe boats that can carry between only 6 to 8 people in it. And this </w:t>
+            </w:r>
+            <w:proofErr w:type="gramStart"/>
+            <w:r>
+              <w:t>is used</w:t>
+            </w:r>
+            <w:proofErr w:type="gramEnd"/>
+            <w:r>
+              <w:t xml:space="preserve"> to provides a local taxi service.</w:t>
             </w:r>
           </w:p>
         </w:tc>
@@ -1900,7 +1808,15 @@
           </w:tcPr>
           <w:p>
             <w:r>
-              <w:t>A general term to describe boats that is used carry passengers to more remote bays and creeks.</w:t>
+              <w:t xml:space="preserve">A general term to describe boats that </w:t>
+            </w:r>
+            <w:proofErr w:type="gramStart"/>
+            <w:r>
+              <w:t>is used</w:t>
+            </w:r>
+            <w:proofErr w:type="gramEnd"/>
+            <w:r>
+              <w:t xml:space="preserve"> carry passengers to more remote bays and creeks.</w:t>
             </w:r>
           </w:p>
         </w:tc>
@@ -2295,7 +2211,7 @@
       <w:pPr>
         <w:pStyle w:val="Heading2"/>
       </w:pPr>
-      <w:bookmarkStart w:id="3" w:name="_Toc87262809"/>
+      <w:bookmarkStart w:id="3" w:name="_Toc87264473"/>
       <w:r>
         <w:lastRenderedPageBreak/>
         <w:t>3) A data dictionary to document how I identified the relationships and multiplicities</w:t>
@@ -2316,12 +2232,12 @@
         <w:gridCol w:w="1080"/>
         <w:gridCol w:w="2009"/>
         <w:gridCol w:w="1320"/>
-        <w:gridCol w:w="2970"/>
-        <w:gridCol w:w="4555"/>
+        <w:gridCol w:w="3060"/>
+        <w:gridCol w:w="4465"/>
       </w:tblGrid>
       <w:tr>
         <w:trPr>
-          <w:trHeight w:val="1178"/>
+          <w:trHeight w:val="1628"/>
         </w:trPr>
         <w:tc>
           <w:tcPr>
@@ -2405,7 +2321,7 @@
         </w:tc>
         <w:tc>
           <w:tcPr>
-            <w:tcW w:w="2970" w:type="dxa"/>
+            <w:tcW w:w="3060" w:type="dxa"/>
           </w:tcPr>
           <w:p>
             <w:pPr>
@@ -2425,7 +2341,7 @@
         </w:tc>
         <w:tc>
           <w:tcPr>
-            <w:tcW w:w="4555" w:type="dxa"/>
+            <w:tcW w:w="4465" w:type="dxa"/>
           </w:tcPr>
           <w:p>
             <w:pPr>
@@ -2446,7 +2362,7 @@
       </w:tr>
       <w:tr>
         <w:trPr>
-          <w:trHeight w:val="491"/>
+          <w:trHeight w:val="719"/>
         </w:trPr>
         <w:tc>
           <w:tcPr>
@@ -2497,7 +2413,7 @@
         </w:tc>
         <w:tc>
           <w:tcPr>
-            <w:tcW w:w="2970" w:type="dxa"/>
+            <w:tcW w:w="3060" w:type="dxa"/>
             <w:vMerge w:val="restart"/>
           </w:tcPr>
           <w:p>
@@ -2511,7 +2427,7 @@
         </w:tc>
         <w:tc>
           <w:tcPr>
-            <w:tcW w:w="4555" w:type="dxa"/>
+            <w:tcW w:w="4465" w:type="dxa"/>
           </w:tcPr>
           <w:p>
             <w:r>
@@ -2534,7 +2450,7 @@
       </w:tr>
       <w:tr>
         <w:trPr>
-          <w:trHeight w:val="498"/>
+          <w:trHeight w:val="791"/>
         </w:trPr>
         <w:tc>
           <w:tcPr>
@@ -2566,21 +2482,29 @@
         </w:tc>
         <w:tc>
           <w:tcPr>
-            <w:tcW w:w="2970" w:type="dxa"/>
-            <w:vMerge/>
-          </w:tcPr>
-          <w:p/>
-        </w:tc>
-        <w:tc>
-          <w:tcPr>
-            <w:tcW w:w="4555" w:type="dxa"/>
+            <w:tcW w:w="3060" w:type="dxa"/>
+            <w:vMerge/>
+          </w:tcPr>
+          <w:p/>
+        </w:tc>
+        <w:tc>
+          <w:tcPr>
+            <w:tcW w:w="4465" w:type="dxa"/>
           </w:tcPr>
           <w:p>
             <w:r>
               <w:t>One trip may</w:t>
             </w:r>
             <w:r>
-              <w:t xml:space="preserve"> have many </w:t>
+              <w:t xml:space="preserve"> have </w:t>
+            </w:r>
+            <w:proofErr w:type="gramStart"/>
+            <w:r>
+              <w:t>many</w:t>
+            </w:r>
+            <w:proofErr w:type="gramEnd"/>
+            <w:r>
+              <w:t xml:space="preserve"> </w:t>
             </w:r>
             <w:r>
               <w:t>tourists</w:t>
@@ -2602,7 +2526,7 @@
       </w:tr>
       <w:tr>
         <w:trPr>
-          <w:trHeight w:val="508"/>
+          <w:trHeight w:val="602"/>
         </w:trPr>
         <w:tc>
           <w:tcPr>
@@ -2634,18 +2558,24 @@
         </w:tc>
         <w:tc>
           <w:tcPr>
-            <w:tcW w:w="2970" w:type="dxa"/>
-            <w:vMerge/>
-          </w:tcPr>
-          <w:p/>
-        </w:tc>
-        <w:tc>
-          <w:tcPr>
-            <w:tcW w:w="4555" w:type="dxa"/>
-          </w:tcPr>
-          <w:p>
-            <w:r>
-              <w:t>One tourist can have one trip.</w:t>
+            <w:tcW w:w="3060" w:type="dxa"/>
+            <w:vMerge/>
+          </w:tcPr>
+          <w:p/>
+        </w:tc>
+        <w:tc>
+          <w:tcPr>
+            <w:tcW w:w="4465" w:type="dxa"/>
+          </w:tcPr>
+          <w:p>
+            <w:r>
+              <w:t xml:space="preserve">One tourist </w:t>
+            </w:r>
+            <w:r>
+              <w:t xml:space="preserve">must </w:t>
+            </w:r>
+            <w:r>
+              <w:t>have one trip.</w:t>
             </w:r>
             <w:r>
               <w:t xml:space="preserve"> </w:t>
@@ -2655,7 +2585,7 @@
       </w:tr>
       <w:tr>
         <w:trPr>
-          <w:trHeight w:val="518"/>
+          <w:trHeight w:val="539"/>
         </w:trPr>
         <w:tc>
           <w:tcPr>
@@ -2687,25 +2617,31 @@
         </w:tc>
         <w:tc>
           <w:tcPr>
-            <w:tcW w:w="2970" w:type="dxa"/>
-            <w:vMerge/>
-          </w:tcPr>
-          <w:p/>
-        </w:tc>
-        <w:tc>
-          <w:tcPr>
-            <w:tcW w:w="4555" w:type="dxa"/>
-          </w:tcPr>
-          <w:p>
-            <w:r>
-              <w:t>One tourist can only have one trip.</w:t>
-            </w:r>
-          </w:p>
-        </w:tc>
-      </w:tr>
-      <w:tr>
-        <w:trPr>
-          <w:trHeight w:val="517"/>
+            <w:tcW w:w="3060" w:type="dxa"/>
+            <w:vMerge/>
+          </w:tcPr>
+          <w:p/>
+        </w:tc>
+        <w:tc>
+          <w:tcPr>
+            <w:tcW w:w="4465" w:type="dxa"/>
+          </w:tcPr>
+          <w:p>
+            <w:r>
+              <w:t xml:space="preserve">One tourist can only have </w:t>
+            </w:r>
+            <w:r>
+              <w:t xml:space="preserve">up to </w:t>
+            </w:r>
+            <w:r>
+              <w:t>one trip.</w:t>
+            </w:r>
+          </w:p>
+        </w:tc>
+      </w:tr>
+      <w:tr>
+        <w:trPr>
+          <w:trHeight w:val="620"/>
         </w:trPr>
         <w:tc>
           <w:tcPr>
@@ -2753,7 +2689,7 @@
         </w:tc>
         <w:tc>
           <w:tcPr>
-            <w:tcW w:w="2970" w:type="dxa"/>
+            <w:tcW w:w="3060" w:type="dxa"/>
             <w:vMerge w:val="restart"/>
           </w:tcPr>
           <w:p>
@@ -2764,7 +2700,7 @@
         </w:tc>
         <w:tc>
           <w:tcPr>
-            <w:tcW w:w="4555" w:type="dxa"/>
+            <w:tcW w:w="4465" w:type="dxa"/>
           </w:tcPr>
           <w:p>
             <w:r>
@@ -2822,14 +2758,14 @@
         </w:tc>
         <w:tc>
           <w:tcPr>
-            <w:tcW w:w="2970" w:type="dxa"/>
-            <w:vMerge/>
-          </w:tcPr>
-          <w:p/>
-        </w:tc>
-        <w:tc>
-          <w:tcPr>
-            <w:tcW w:w="4555" w:type="dxa"/>
+            <w:tcW w:w="3060" w:type="dxa"/>
+            <w:vMerge/>
+          </w:tcPr>
+          <w:p/>
+        </w:tc>
+        <w:tc>
+          <w:tcPr>
+            <w:tcW w:w="4465" w:type="dxa"/>
           </w:tcPr>
           <w:p>
             <w:r>
@@ -2852,7 +2788,7 @@
       </w:tr>
       <w:tr>
         <w:trPr>
-          <w:trHeight w:val="514"/>
+          <w:trHeight w:val="647"/>
         </w:trPr>
         <w:tc>
           <w:tcPr>
@@ -2884,14 +2820,14 @@
         </w:tc>
         <w:tc>
           <w:tcPr>
-            <w:tcW w:w="2970" w:type="dxa"/>
-            <w:vMerge/>
-          </w:tcPr>
-          <w:p/>
-        </w:tc>
-        <w:tc>
-          <w:tcPr>
-            <w:tcW w:w="4555" w:type="dxa"/>
+            <w:tcW w:w="3060" w:type="dxa"/>
+            <w:vMerge/>
+          </w:tcPr>
+          <w:p/>
+        </w:tc>
+        <w:tc>
+          <w:tcPr>
+            <w:tcW w:w="4465" w:type="dxa"/>
           </w:tcPr>
           <w:p>
             <w:r>
@@ -2902,7 +2838,7 @@
       </w:tr>
       <w:tr>
         <w:trPr>
-          <w:trHeight w:val="596"/>
+          <w:trHeight w:val="692"/>
         </w:trPr>
         <w:tc>
           <w:tcPr>
@@ -2934,18 +2870,26 @@
         </w:tc>
         <w:tc>
           <w:tcPr>
-            <w:tcW w:w="2970" w:type="dxa"/>
-            <w:vMerge/>
-          </w:tcPr>
-          <w:p/>
-        </w:tc>
-        <w:tc>
-          <w:tcPr>
-            <w:tcW w:w="4555" w:type="dxa"/>
-          </w:tcPr>
-          <w:p>
-            <w:r>
-              <w:t xml:space="preserve">One island may have many </w:t>
+            <w:tcW w:w="3060" w:type="dxa"/>
+            <w:vMerge/>
+          </w:tcPr>
+          <w:p/>
+        </w:tc>
+        <w:tc>
+          <w:tcPr>
+            <w:tcW w:w="4465" w:type="dxa"/>
+          </w:tcPr>
+          <w:p>
+            <w:r>
+              <w:t xml:space="preserve">One island may have </w:t>
+            </w:r>
+            <w:proofErr w:type="gramStart"/>
+            <w:r>
+              <w:t>many</w:t>
+            </w:r>
+            <w:proofErr w:type="gramEnd"/>
+            <w:r>
+              <w:t xml:space="preserve"> </w:t>
             </w:r>
             <w:r>
               <w:t>tourists</w:t>
@@ -3006,7 +2950,7 @@
         </w:tc>
         <w:tc>
           <w:tcPr>
-            <w:tcW w:w="2970" w:type="dxa"/>
+            <w:tcW w:w="3060" w:type="dxa"/>
             <w:vMerge w:val="restart"/>
           </w:tcPr>
           <w:p>
@@ -3020,7 +2964,7 @@
         </w:tc>
         <w:tc>
           <w:tcPr>
-            <w:tcW w:w="4555" w:type="dxa"/>
+            <w:tcW w:w="4465" w:type="dxa"/>
           </w:tcPr>
           <w:p>
             <w:r>
@@ -3066,18 +3010,26 @@
         </w:tc>
         <w:tc>
           <w:tcPr>
-            <w:tcW w:w="2970" w:type="dxa"/>
-            <w:vMerge/>
-          </w:tcPr>
-          <w:p/>
-        </w:tc>
-        <w:tc>
-          <w:tcPr>
-            <w:tcW w:w="4555" w:type="dxa"/>
-          </w:tcPr>
-          <w:p>
-            <w:r>
-              <w:t>One tourist can book many adventures.</w:t>
+            <w:tcW w:w="3060" w:type="dxa"/>
+            <w:vMerge/>
+          </w:tcPr>
+          <w:p/>
+        </w:tc>
+        <w:tc>
+          <w:tcPr>
+            <w:tcW w:w="4465" w:type="dxa"/>
+          </w:tcPr>
+          <w:p>
+            <w:r>
+              <w:t xml:space="preserve">One tourist can book </w:t>
+            </w:r>
+            <w:proofErr w:type="gramStart"/>
+            <w:r>
+              <w:t>many</w:t>
+            </w:r>
+            <w:proofErr w:type="gramEnd"/>
+            <w:r>
+              <w:t xml:space="preserve"> adventures.</w:t>
             </w:r>
           </w:p>
         </w:tc>
@@ -3116,14 +3068,14 @@
         </w:tc>
         <w:tc>
           <w:tcPr>
-            <w:tcW w:w="2970" w:type="dxa"/>
-            <w:vMerge/>
-          </w:tcPr>
-          <w:p/>
-        </w:tc>
-        <w:tc>
-          <w:tcPr>
-            <w:tcW w:w="4555" w:type="dxa"/>
+            <w:tcW w:w="3060" w:type="dxa"/>
+            <w:vMerge/>
+          </w:tcPr>
+          <w:p/>
+        </w:tc>
+        <w:tc>
+          <w:tcPr>
+            <w:tcW w:w="4465" w:type="dxa"/>
           </w:tcPr>
           <w:p>
             <w:r>
@@ -3134,7 +3086,7 @@
       </w:tr>
       <w:tr>
         <w:trPr>
-          <w:trHeight w:val="523"/>
+          <w:trHeight w:val="521"/>
         </w:trPr>
         <w:tc>
           <w:tcPr>
@@ -3166,18 +3118,26 @@
         </w:tc>
         <w:tc>
           <w:tcPr>
-            <w:tcW w:w="2970" w:type="dxa"/>
-            <w:vMerge/>
-          </w:tcPr>
-          <w:p/>
-        </w:tc>
-        <w:tc>
-          <w:tcPr>
-            <w:tcW w:w="4555" w:type="dxa"/>
-          </w:tcPr>
-          <w:p>
-            <w:r>
-              <w:t xml:space="preserve">One adventure can be book by many </w:t>
+            <w:tcW w:w="3060" w:type="dxa"/>
+            <w:vMerge/>
+          </w:tcPr>
+          <w:p/>
+        </w:tc>
+        <w:tc>
+          <w:tcPr>
+            <w:tcW w:w="4465" w:type="dxa"/>
+          </w:tcPr>
+          <w:p>
+            <w:r>
+              <w:t xml:space="preserve">One adventure can be book by </w:t>
+            </w:r>
+            <w:proofErr w:type="gramStart"/>
+            <w:r>
+              <w:t>many</w:t>
+            </w:r>
+            <w:proofErr w:type="gramEnd"/>
+            <w:r>
+              <w:t xml:space="preserve"> </w:t>
             </w:r>
             <w:r>
               <w:t>tourists</w:t>
@@ -3199,6 +3159,7 @@
           </w:tcPr>
           <w:p>
             <w:r>
+              <w:lastRenderedPageBreak/>
               <w:t>W1830179_</w:t>
             </w:r>
             <w:r>
@@ -3241,7 +3202,7 @@
         </w:tc>
         <w:tc>
           <w:tcPr>
-            <w:tcW w:w="2970" w:type="dxa"/>
+            <w:tcW w:w="3060" w:type="dxa"/>
             <w:vMerge w:val="restart"/>
           </w:tcPr>
           <w:p>
@@ -3252,7 +3213,7 @@
         </w:tc>
         <w:tc>
           <w:tcPr>
-            <w:tcW w:w="4555" w:type="dxa"/>
+            <w:tcW w:w="4465" w:type="dxa"/>
           </w:tcPr>
           <w:p>
             <w:r>
@@ -3319,18 +3280,26 @@
         </w:tc>
         <w:tc>
           <w:tcPr>
-            <w:tcW w:w="2970" w:type="dxa"/>
-            <w:vMerge/>
-          </w:tcPr>
-          <w:p/>
-        </w:tc>
-        <w:tc>
-          <w:tcPr>
-            <w:tcW w:w="4555" w:type="dxa"/>
-          </w:tcPr>
-          <w:p>
-            <w:r>
-              <w:t>One boat can carry many tourists on it.</w:t>
+            <w:tcW w:w="3060" w:type="dxa"/>
+            <w:vMerge/>
+          </w:tcPr>
+          <w:p/>
+        </w:tc>
+        <w:tc>
+          <w:tcPr>
+            <w:tcW w:w="4465" w:type="dxa"/>
+          </w:tcPr>
+          <w:p>
+            <w:r>
+              <w:t xml:space="preserve">One boat can carry </w:t>
+            </w:r>
+            <w:proofErr w:type="gramStart"/>
+            <w:r>
+              <w:t>many</w:t>
+            </w:r>
+            <w:proofErr w:type="gramEnd"/>
+            <w:r>
+              <w:t xml:space="preserve"> tourists on it.</w:t>
             </w:r>
           </w:p>
         </w:tc>
@@ -3369,25 +3338,33 @@
         </w:tc>
         <w:tc>
           <w:tcPr>
-            <w:tcW w:w="2970" w:type="dxa"/>
-            <w:vMerge/>
-          </w:tcPr>
-          <w:p/>
-        </w:tc>
-        <w:tc>
-          <w:tcPr>
-            <w:tcW w:w="4555" w:type="dxa"/>
-          </w:tcPr>
-          <w:p>
-            <w:r>
-              <w:t>One tourist can be carried by one boat.</w:t>
-            </w:r>
-          </w:p>
-        </w:tc>
-      </w:tr>
-      <w:tr>
-        <w:trPr>
-          <w:trHeight w:val="612"/>
+            <w:tcW w:w="3060" w:type="dxa"/>
+            <w:vMerge/>
+          </w:tcPr>
+          <w:p/>
+        </w:tc>
+        <w:tc>
+          <w:tcPr>
+            <w:tcW w:w="4465" w:type="dxa"/>
+          </w:tcPr>
+          <w:p>
+            <w:r>
+              <w:t xml:space="preserve">One tourist can </w:t>
+            </w:r>
+            <w:proofErr w:type="gramStart"/>
+            <w:r>
+              <w:t>be carried</w:t>
+            </w:r>
+            <w:proofErr w:type="gramEnd"/>
+            <w:r>
+              <w:t xml:space="preserve"> by one boat.</w:t>
+            </w:r>
+          </w:p>
+        </w:tc>
+      </w:tr>
+      <w:tr>
+        <w:trPr>
+          <w:trHeight w:val="620"/>
         </w:trPr>
         <w:tc>
           <w:tcPr>
@@ -3419,21 +3396,29 @@
         </w:tc>
         <w:tc>
           <w:tcPr>
-            <w:tcW w:w="2970" w:type="dxa"/>
-            <w:vMerge/>
-          </w:tcPr>
-          <w:p/>
-        </w:tc>
-        <w:tc>
-          <w:tcPr>
-            <w:tcW w:w="4555" w:type="dxa"/>
-          </w:tcPr>
-          <w:p>
-            <w:r>
-              <w:t>One tourist can be carri</w:t>
-            </w:r>
-            <w:r>
-              <w:t>ed by only one boat.</w:t>
+            <w:tcW w:w="3060" w:type="dxa"/>
+            <w:vMerge/>
+          </w:tcPr>
+          <w:p/>
+        </w:tc>
+        <w:tc>
+          <w:tcPr>
+            <w:tcW w:w="4465" w:type="dxa"/>
+          </w:tcPr>
+          <w:p>
+            <w:r>
+              <w:t xml:space="preserve">One tourist can </w:t>
+            </w:r>
+            <w:proofErr w:type="gramStart"/>
+            <w:r>
+              <w:t>be carri</w:t>
+            </w:r>
+            <w:r>
+              <w:t>ed</w:t>
+            </w:r>
+            <w:proofErr w:type="gramEnd"/>
+            <w:r>
+              <w:t xml:space="preserve"> by only one boat.</w:t>
             </w:r>
           </w:p>
         </w:tc>
@@ -3488,7 +3473,7 @@
         </w:tc>
         <w:tc>
           <w:tcPr>
-            <w:tcW w:w="2970" w:type="dxa"/>
+            <w:tcW w:w="3060" w:type="dxa"/>
             <w:vMerge w:val="restart"/>
           </w:tcPr>
           <w:p>
@@ -3499,7 +3484,7 @@
         </w:tc>
         <w:tc>
           <w:tcPr>
-            <w:tcW w:w="4555" w:type="dxa"/>
+            <w:tcW w:w="4465" w:type="dxa"/>
           </w:tcPr>
           <w:p>
             <w:r>
@@ -3542,14 +3527,14 @@
         </w:tc>
         <w:tc>
           <w:tcPr>
-            <w:tcW w:w="2970" w:type="dxa"/>
-            <w:vMerge/>
-          </w:tcPr>
-          <w:p/>
-        </w:tc>
-        <w:tc>
-          <w:tcPr>
-            <w:tcW w:w="4555" w:type="dxa"/>
+            <w:tcW w:w="3060" w:type="dxa"/>
+            <w:vMerge/>
+          </w:tcPr>
+          <w:p/>
+        </w:tc>
+        <w:tc>
+          <w:tcPr>
+            <w:tcW w:w="4465" w:type="dxa"/>
           </w:tcPr>
           <w:p>
             <w:r>
@@ -3592,18 +3577,26 @@
         </w:tc>
         <w:tc>
           <w:tcPr>
-            <w:tcW w:w="2970" w:type="dxa"/>
-            <w:vMerge/>
-          </w:tcPr>
-          <w:p/>
-        </w:tc>
-        <w:tc>
-          <w:tcPr>
-            <w:tcW w:w="4555" w:type="dxa"/>
-          </w:tcPr>
-          <w:p>
-            <w:r>
-              <w:t>One land adventure can be overseen by at least one walking guide.</w:t>
+            <w:tcW w:w="3060" w:type="dxa"/>
+            <w:vMerge/>
+          </w:tcPr>
+          <w:p/>
+        </w:tc>
+        <w:tc>
+          <w:tcPr>
+            <w:tcW w:w="4465" w:type="dxa"/>
+          </w:tcPr>
+          <w:p>
+            <w:r>
+              <w:t xml:space="preserve">One land adventure can </w:t>
+            </w:r>
+            <w:proofErr w:type="gramStart"/>
+            <w:r>
+              <w:t>be overseen</w:t>
+            </w:r>
+            <w:proofErr w:type="gramEnd"/>
+            <w:r>
+              <w:t xml:space="preserve"> by at least one walking guide.</w:t>
             </w:r>
           </w:p>
         </w:tc>
@@ -3642,18 +3635,26 @@
         </w:tc>
         <w:tc>
           <w:tcPr>
-            <w:tcW w:w="2970" w:type="dxa"/>
-            <w:vMerge/>
-          </w:tcPr>
-          <w:p/>
-        </w:tc>
-        <w:tc>
-          <w:tcPr>
-            <w:tcW w:w="4555" w:type="dxa"/>
-          </w:tcPr>
-          <w:p>
-            <w:r>
-              <w:t xml:space="preserve">One land adventure can be overseen by </w:t>
+            <w:tcW w:w="3060" w:type="dxa"/>
+            <w:vMerge/>
+          </w:tcPr>
+          <w:p/>
+        </w:tc>
+        <w:tc>
+          <w:tcPr>
+            <w:tcW w:w="4465" w:type="dxa"/>
+          </w:tcPr>
+          <w:p>
+            <w:r>
+              <w:t xml:space="preserve">One land adventure can </w:t>
+            </w:r>
+            <w:proofErr w:type="gramStart"/>
+            <w:r>
+              <w:t>be overseen</w:t>
+            </w:r>
+            <w:proofErr w:type="gramEnd"/>
+            <w:r>
+              <w:t xml:space="preserve"> by </w:t>
             </w:r>
             <w:r>
               <w:t>many</w:t>
@@ -3723,7 +3724,7 @@
         </w:tc>
         <w:tc>
           <w:tcPr>
-            <w:tcW w:w="2970" w:type="dxa"/>
+            <w:tcW w:w="3060" w:type="dxa"/>
             <w:vMerge w:val="restart"/>
           </w:tcPr>
           <w:p>
@@ -3737,7 +3738,7 @@
         </w:tc>
         <w:tc>
           <w:tcPr>
-            <w:tcW w:w="4555" w:type="dxa"/>
+            <w:tcW w:w="4465" w:type="dxa"/>
           </w:tcPr>
           <w:p>
             <w:r>
@@ -3792,14 +3793,14 @@
         </w:tc>
         <w:tc>
           <w:tcPr>
-            <w:tcW w:w="2970" w:type="dxa"/>
-            <w:vMerge/>
-          </w:tcPr>
-          <w:p/>
-        </w:tc>
-        <w:tc>
-          <w:tcPr>
-            <w:tcW w:w="4555" w:type="dxa"/>
+            <w:tcW w:w="3060" w:type="dxa"/>
+            <w:vMerge/>
+          </w:tcPr>
+          <w:p/>
+        </w:tc>
+        <w:tc>
+          <w:tcPr>
+            <w:tcW w:w="4465" w:type="dxa"/>
           </w:tcPr>
           <w:p>
             <w:r>
@@ -3848,18 +3849,26 @@
         </w:tc>
         <w:tc>
           <w:tcPr>
-            <w:tcW w:w="2970" w:type="dxa"/>
-            <w:vMerge/>
-          </w:tcPr>
-          <w:p/>
-        </w:tc>
-        <w:tc>
-          <w:tcPr>
-            <w:tcW w:w="4555" w:type="dxa"/>
-          </w:tcPr>
-          <w:p>
-            <w:r>
-              <w:t>One walking tour can be guided by at least one walking guide.</w:t>
+            <w:tcW w:w="3060" w:type="dxa"/>
+            <w:vMerge/>
+          </w:tcPr>
+          <w:p/>
+        </w:tc>
+        <w:tc>
+          <w:tcPr>
+            <w:tcW w:w="4465" w:type="dxa"/>
+          </w:tcPr>
+          <w:p>
+            <w:r>
+              <w:t xml:space="preserve">One walking tour can </w:t>
+            </w:r>
+            <w:proofErr w:type="gramStart"/>
+            <w:r>
+              <w:t>be guided</w:t>
+            </w:r>
+            <w:proofErr w:type="gramEnd"/>
+            <w:r>
+              <w:t xml:space="preserve"> by at least one walking guide.</w:t>
             </w:r>
           </w:p>
         </w:tc>
@@ -3898,18 +3907,26 @@
         </w:tc>
         <w:tc>
           <w:tcPr>
-            <w:tcW w:w="2970" w:type="dxa"/>
-            <w:vMerge/>
-          </w:tcPr>
-          <w:p/>
-        </w:tc>
-        <w:tc>
-          <w:tcPr>
-            <w:tcW w:w="4555" w:type="dxa"/>
-          </w:tcPr>
-          <w:p>
-            <w:r>
-              <w:t xml:space="preserve">One walking tour can be guided by many walking guides. </w:t>
+            <w:tcW w:w="3060" w:type="dxa"/>
+            <w:vMerge/>
+          </w:tcPr>
+          <w:p/>
+        </w:tc>
+        <w:tc>
+          <w:tcPr>
+            <w:tcW w:w="4465" w:type="dxa"/>
+          </w:tcPr>
+          <w:p>
+            <w:r>
+              <w:t xml:space="preserve">One walking tour can </w:t>
+            </w:r>
+            <w:proofErr w:type="gramStart"/>
+            <w:r>
+              <w:t>be guided</w:t>
+            </w:r>
+            <w:proofErr w:type="gramEnd"/>
+            <w:r>
+              <w:t xml:space="preserve"> by many walking guides. </w:t>
             </w:r>
           </w:p>
         </w:tc>
@@ -3964,7 +3981,7 @@
         </w:tc>
         <w:tc>
           <w:tcPr>
-            <w:tcW w:w="2970" w:type="dxa"/>
+            <w:tcW w:w="3060" w:type="dxa"/>
             <w:vMerge w:val="restart"/>
           </w:tcPr>
           <w:p>
@@ -3975,7 +3992,7 @@
         </w:tc>
         <w:tc>
           <w:tcPr>
-            <w:tcW w:w="4555" w:type="dxa"/>
+            <w:tcW w:w="4465" w:type="dxa"/>
           </w:tcPr>
           <w:p>
             <w:r>
@@ -4024,14 +4041,14 @@
         </w:tc>
         <w:tc>
           <w:tcPr>
-            <w:tcW w:w="2970" w:type="dxa"/>
-            <w:vMerge/>
-          </w:tcPr>
-          <w:p/>
-        </w:tc>
-        <w:tc>
-          <w:tcPr>
-            <w:tcW w:w="4555" w:type="dxa"/>
+            <w:tcW w:w="3060" w:type="dxa"/>
+            <w:vMerge/>
+          </w:tcPr>
+          <w:p/>
+        </w:tc>
+        <w:tc>
+          <w:tcPr>
+            <w:tcW w:w="4465" w:type="dxa"/>
           </w:tcPr>
           <w:p>
             <w:r>
@@ -4080,22 +4097,27 @@
         </w:tc>
         <w:tc>
           <w:tcPr>
-            <w:tcW w:w="2970" w:type="dxa"/>
-            <w:vMerge/>
-          </w:tcPr>
-          <w:p/>
-        </w:tc>
-        <w:tc>
-          <w:tcPr>
-            <w:tcW w:w="4555" w:type="dxa"/>
-          </w:tcPr>
-          <w:p>
-            <w:r>
-              <w:t>One sea adventure can be manage</w:t>
+            <w:tcW w:w="3060" w:type="dxa"/>
+            <w:vMerge/>
+          </w:tcPr>
+          <w:p/>
+        </w:tc>
+        <w:tc>
+          <w:tcPr>
+            <w:tcW w:w="4465" w:type="dxa"/>
+          </w:tcPr>
+          <w:p>
+            <w:r>
+              <w:t xml:space="preserve">One sea adventure can </w:t>
+            </w:r>
+            <w:proofErr w:type="gramStart"/>
+            <w:r>
+              <w:t>be manage</w:t>
             </w:r>
             <w:r>
               <w:t>d</w:t>
             </w:r>
+            <w:proofErr w:type="gramEnd"/>
             <w:r>
               <w:t xml:space="preserve"> by </w:t>
             </w:r>
@@ -4139,18 +4161,26 @@
         </w:tc>
         <w:tc>
           <w:tcPr>
-            <w:tcW w:w="2970" w:type="dxa"/>
-            <w:vMerge/>
-          </w:tcPr>
-          <w:p/>
-        </w:tc>
-        <w:tc>
-          <w:tcPr>
-            <w:tcW w:w="4555" w:type="dxa"/>
-          </w:tcPr>
-          <w:p>
-            <w:r>
-              <w:t>One sea adventure can be managed by many sea crew.</w:t>
+            <w:tcW w:w="3060" w:type="dxa"/>
+            <w:vMerge/>
+          </w:tcPr>
+          <w:p/>
+        </w:tc>
+        <w:tc>
+          <w:tcPr>
+            <w:tcW w:w="4465" w:type="dxa"/>
+          </w:tcPr>
+          <w:p>
+            <w:r>
+              <w:t xml:space="preserve">One sea adventure can be managed by many </w:t>
+            </w:r>
+            <w:proofErr w:type="gramStart"/>
+            <w:r>
+              <w:t>sea</w:t>
+            </w:r>
+            <w:proofErr w:type="gramEnd"/>
+            <w:r>
+              <w:t xml:space="preserve"> crew.</w:t>
             </w:r>
           </w:p>
         </w:tc>
@@ -4166,6 +4196,7 @@
           </w:tcPr>
           <w:p>
             <w:r>
+              <w:lastRenderedPageBreak/>
               <w:t>w1830179_Marine_Exploration</w:t>
             </w:r>
           </w:p>
@@ -4205,7 +4236,7 @@
         </w:tc>
         <w:tc>
           <w:tcPr>
-            <w:tcW w:w="2970" w:type="dxa"/>
+            <w:tcW w:w="3060" w:type="dxa"/>
             <w:vMerge w:val="restart"/>
           </w:tcPr>
           <w:p>
@@ -4216,7 +4247,7 @@
         </w:tc>
         <w:tc>
           <w:tcPr>
-            <w:tcW w:w="4555" w:type="dxa"/>
+            <w:tcW w:w="4465" w:type="dxa"/>
           </w:tcPr>
           <w:p>
             <w:r>
@@ -4262,14 +4293,14 @@
         </w:tc>
         <w:tc>
           <w:tcPr>
-            <w:tcW w:w="2970" w:type="dxa"/>
-            <w:vMerge/>
-          </w:tcPr>
-          <w:p/>
-        </w:tc>
-        <w:tc>
-          <w:tcPr>
-            <w:tcW w:w="4555" w:type="dxa"/>
+            <w:tcW w:w="3060" w:type="dxa"/>
+            <w:vMerge/>
+          </w:tcPr>
+          <w:p/>
+        </w:tc>
+        <w:tc>
+          <w:tcPr>
+            <w:tcW w:w="4465" w:type="dxa"/>
           </w:tcPr>
           <w:p>
             <w:r>
@@ -4280,7 +4311,7 @@
       </w:tr>
       <w:tr>
         <w:trPr>
-          <w:trHeight w:val="707"/>
+          <w:trHeight w:val="809"/>
         </w:trPr>
         <w:tc>
           <w:tcPr>
@@ -4312,25 +4343,33 @@
         </w:tc>
         <w:tc>
           <w:tcPr>
-            <w:tcW w:w="2970" w:type="dxa"/>
-            <w:vMerge/>
-          </w:tcPr>
-          <w:p/>
-        </w:tc>
-        <w:tc>
-          <w:tcPr>
-            <w:tcW w:w="4555" w:type="dxa"/>
-          </w:tcPr>
-          <w:p>
-            <w:r>
-              <w:t>One paddle propelled boat may not be used in any marine exploration adventure.</w:t>
-            </w:r>
-          </w:p>
-        </w:tc>
-      </w:tr>
-      <w:tr>
-        <w:trPr>
-          <w:trHeight w:val="806"/>
+            <w:tcW w:w="3060" w:type="dxa"/>
+            <w:vMerge/>
+          </w:tcPr>
+          <w:p/>
+        </w:tc>
+        <w:tc>
+          <w:tcPr>
+            <w:tcW w:w="4465" w:type="dxa"/>
+          </w:tcPr>
+          <w:p>
+            <w:r>
+              <w:t xml:space="preserve">One paddle propelled boat may not </w:t>
+            </w:r>
+            <w:proofErr w:type="gramStart"/>
+            <w:r>
+              <w:t>be used</w:t>
+            </w:r>
+            <w:proofErr w:type="gramEnd"/>
+            <w:r>
+              <w:t xml:space="preserve"> in any marine exploration adventure.</w:t>
+            </w:r>
+          </w:p>
+        </w:tc>
+      </w:tr>
+      <w:tr>
+        <w:trPr>
+          <w:trHeight w:val="989"/>
         </w:trPr>
         <w:tc>
           <w:tcPr>
@@ -4362,18 +4401,26 @@
         </w:tc>
         <w:tc>
           <w:tcPr>
-            <w:tcW w:w="2970" w:type="dxa"/>
-            <w:vMerge/>
-          </w:tcPr>
-          <w:p/>
-        </w:tc>
-        <w:tc>
-          <w:tcPr>
-            <w:tcW w:w="4555" w:type="dxa"/>
-          </w:tcPr>
-          <w:p>
-            <w:r>
-              <w:t xml:space="preserve">One paddle propelled boat can be used </w:t>
+            <w:tcW w:w="3060" w:type="dxa"/>
+            <w:vMerge/>
+          </w:tcPr>
+          <w:p/>
+        </w:tc>
+        <w:tc>
+          <w:tcPr>
+            <w:tcW w:w="4465" w:type="dxa"/>
+          </w:tcPr>
+          <w:p>
+            <w:r>
+              <w:t xml:space="preserve">One paddle propelled boat can </w:t>
+            </w:r>
+            <w:proofErr w:type="gramStart"/>
+            <w:r>
+              <w:t>be used</w:t>
+            </w:r>
+            <w:proofErr w:type="gramEnd"/>
+            <w:r>
+              <w:t xml:space="preserve"> </w:t>
             </w:r>
             <w:r>
               <w:t xml:space="preserve">in </w:t>
@@ -4440,7 +4487,7 @@
         </w:tc>
         <w:tc>
           <w:tcPr>
-            <w:tcW w:w="2970" w:type="dxa"/>
+            <w:tcW w:w="3060" w:type="dxa"/>
             <w:vMerge w:val="restart"/>
           </w:tcPr>
           <w:p>
@@ -4451,7 +4498,7 @@
         </w:tc>
         <w:tc>
           <w:tcPr>
-            <w:tcW w:w="4555" w:type="dxa"/>
+            <w:tcW w:w="4465" w:type="dxa"/>
           </w:tcPr>
           <w:p>
             <w:r>
@@ -4497,18 +4544,26 @@
         </w:tc>
         <w:tc>
           <w:tcPr>
-            <w:tcW w:w="2970" w:type="dxa"/>
-            <w:vMerge/>
-          </w:tcPr>
-          <w:p/>
-        </w:tc>
-        <w:tc>
-          <w:tcPr>
-            <w:tcW w:w="4555" w:type="dxa"/>
-          </w:tcPr>
-          <w:p>
-            <w:r>
-              <w:t xml:space="preserve">One boat can be maintained by many boat mechanics. </w:t>
+            <w:tcW w:w="3060" w:type="dxa"/>
+            <w:vMerge/>
+          </w:tcPr>
+          <w:p/>
+        </w:tc>
+        <w:tc>
+          <w:tcPr>
+            <w:tcW w:w="4465" w:type="dxa"/>
+          </w:tcPr>
+          <w:p>
+            <w:r>
+              <w:t xml:space="preserve">One boat can </w:t>
+            </w:r>
+            <w:proofErr w:type="gramStart"/>
+            <w:r>
+              <w:t>be maintained</w:t>
+            </w:r>
+            <w:proofErr w:type="gramEnd"/>
+            <w:r>
+              <w:t xml:space="preserve"> by many boat mechanics. </w:t>
             </w:r>
           </w:p>
         </w:tc>
@@ -4547,14 +4602,14 @@
         </w:tc>
         <w:tc>
           <w:tcPr>
-            <w:tcW w:w="2970" w:type="dxa"/>
-            <w:vMerge/>
-          </w:tcPr>
-          <w:p/>
-        </w:tc>
-        <w:tc>
-          <w:tcPr>
-            <w:tcW w:w="4555" w:type="dxa"/>
+            <w:tcW w:w="3060" w:type="dxa"/>
+            <w:vMerge/>
+          </w:tcPr>
+          <w:p/>
+        </w:tc>
+        <w:tc>
+          <w:tcPr>
+            <w:tcW w:w="4465" w:type="dxa"/>
           </w:tcPr>
           <w:p>
             <w:r>
@@ -4565,7 +4620,7 @@
       </w:tr>
       <w:tr>
         <w:trPr>
-          <w:trHeight w:val="729"/>
+          <w:trHeight w:val="917"/>
         </w:trPr>
         <w:tc>
           <w:tcPr>
@@ -4597,14 +4652,14 @@
         </w:tc>
         <w:tc>
           <w:tcPr>
-            <w:tcW w:w="2970" w:type="dxa"/>
-            <w:vMerge/>
-          </w:tcPr>
-          <w:p/>
-        </w:tc>
-        <w:tc>
-          <w:tcPr>
-            <w:tcW w:w="4555" w:type="dxa"/>
+            <w:tcW w:w="3060" w:type="dxa"/>
+            <w:vMerge/>
+          </w:tcPr>
+          <w:p/>
+        </w:tc>
+        <w:tc>
+          <w:tcPr>
+            <w:tcW w:w="4465" w:type="dxa"/>
           </w:tcPr>
           <w:p>
             <w:r>
@@ -4615,7 +4670,7 @@
       </w:tr>
       <w:tr>
         <w:trPr>
-          <w:trHeight w:val="617"/>
+          <w:trHeight w:val="791"/>
         </w:trPr>
         <w:tc>
           <w:tcPr>
@@ -4666,7 +4721,7 @@
         </w:tc>
         <w:tc>
           <w:tcPr>
-            <w:tcW w:w="2970" w:type="dxa"/>
+            <w:tcW w:w="3060" w:type="dxa"/>
             <w:vMerge w:val="restart"/>
           </w:tcPr>
           <w:p>
@@ -4683,7 +4738,7 @@
         </w:tc>
         <w:tc>
           <w:tcPr>
-            <w:tcW w:w="4555" w:type="dxa"/>
+            <w:tcW w:w="4465" w:type="dxa"/>
           </w:tcPr>
           <w:p>
             <w:r>
@@ -4712,7 +4767,7 @@
       </w:tr>
       <w:tr>
         <w:trPr>
-          <w:trHeight w:val="608"/>
+          <w:trHeight w:val="791"/>
         </w:trPr>
         <w:tc>
           <w:tcPr>
@@ -4744,14 +4799,14 @@
         </w:tc>
         <w:tc>
           <w:tcPr>
-            <w:tcW w:w="2970" w:type="dxa"/>
-            <w:vMerge/>
-          </w:tcPr>
-          <w:p/>
-        </w:tc>
-        <w:tc>
-          <w:tcPr>
-            <w:tcW w:w="4555" w:type="dxa"/>
+            <w:tcW w:w="3060" w:type="dxa"/>
+            <w:vMerge/>
+          </w:tcPr>
+          <w:p/>
+        </w:tc>
+        <w:tc>
+          <w:tcPr>
+            <w:tcW w:w="4465" w:type="dxa"/>
           </w:tcPr>
           <w:p>
             <w:r>
@@ -4780,7 +4835,7 @@
       </w:tr>
       <w:tr>
         <w:trPr>
-          <w:trHeight w:val="626"/>
+          <w:trHeight w:val="719"/>
         </w:trPr>
         <w:tc>
           <w:tcPr>
@@ -4812,14 +4867,14 @@
         </w:tc>
         <w:tc>
           <w:tcPr>
-            <w:tcW w:w="2970" w:type="dxa"/>
-            <w:vMerge/>
-          </w:tcPr>
-          <w:p/>
-        </w:tc>
-        <w:tc>
-          <w:tcPr>
-            <w:tcW w:w="4555" w:type="dxa"/>
+            <w:tcW w:w="3060" w:type="dxa"/>
+            <w:vMerge/>
+          </w:tcPr>
+          <w:p/>
+        </w:tc>
+        <w:tc>
+          <w:tcPr>
+            <w:tcW w:w="4465" w:type="dxa"/>
           </w:tcPr>
           <w:p>
             <w:r>
@@ -4832,7 +4887,15 @@
               <w:t xml:space="preserve"> </w:t>
             </w:r>
             <w:r>
-              <w:t>may not be used in any</w:t>
+              <w:t xml:space="preserve">may not </w:t>
+            </w:r>
+            <w:proofErr w:type="gramStart"/>
+            <w:r>
+              <w:t>be used</w:t>
+            </w:r>
+            <w:proofErr w:type="gramEnd"/>
+            <w:r>
+              <w:t xml:space="preserve"> in any</w:t>
             </w:r>
             <w:r>
               <w:t xml:space="preserve"> </w:t>
@@ -4848,7 +4911,7 @@
       </w:tr>
       <w:tr>
         <w:trPr>
-          <w:trHeight w:val="629"/>
+          <w:trHeight w:val="989"/>
         </w:trPr>
         <w:tc>
           <w:tcPr>
@@ -4880,14 +4943,14 @@
         </w:tc>
         <w:tc>
           <w:tcPr>
-            <w:tcW w:w="2970" w:type="dxa"/>
-            <w:vMerge/>
-          </w:tcPr>
-          <w:p/>
-        </w:tc>
-        <w:tc>
-          <w:tcPr>
-            <w:tcW w:w="4555" w:type="dxa"/>
+            <w:tcW w:w="3060" w:type="dxa"/>
+            <w:vMerge/>
+          </w:tcPr>
+          <w:p/>
+        </w:tc>
+        <w:tc>
+          <w:tcPr>
+            <w:tcW w:w="4465" w:type="dxa"/>
           </w:tcPr>
           <w:p>
             <w:r>
@@ -4897,7 +4960,15 @@
               <w:t>smaller motorised boat</w:t>
             </w:r>
             <w:r>
-              <w:t xml:space="preserve"> can be used </w:t>
+              <w:t xml:space="preserve"> can </w:t>
+            </w:r>
+            <w:proofErr w:type="gramStart"/>
+            <w:r>
+              <w:t>be used</w:t>
+            </w:r>
+            <w:proofErr w:type="gramEnd"/>
+            <w:r>
+              <w:t xml:space="preserve"> </w:t>
             </w:r>
             <w:r>
               <w:t xml:space="preserve">in </w:t>
@@ -4925,6 +4996,7 @@
           </w:tcPr>
           <w:p>
             <w:r>
+              <w:lastRenderedPageBreak/>
               <w:t>w1830179_Sea_Crossing</w:t>
             </w:r>
           </w:p>
@@ -4964,7 +5036,7 @@
         </w:tc>
         <w:tc>
           <w:tcPr>
-            <w:tcW w:w="2970" w:type="dxa"/>
+            <w:tcW w:w="3060" w:type="dxa"/>
             <w:vMerge w:val="restart"/>
           </w:tcPr>
           <w:p>
@@ -4975,7 +5047,7 @@
         </w:tc>
         <w:tc>
           <w:tcPr>
-            <w:tcW w:w="4555" w:type="dxa"/>
+            <w:tcW w:w="4465" w:type="dxa"/>
           </w:tcPr>
           <w:p>
             <w:r>
@@ -5030,14 +5102,14 @@
         </w:tc>
         <w:tc>
           <w:tcPr>
-            <w:tcW w:w="2970" w:type="dxa"/>
-            <w:vMerge/>
-          </w:tcPr>
-          <w:p/>
-        </w:tc>
-        <w:tc>
-          <w:tcPr>
-            <w:tcW w:w="4555" w:type="dxa"/>
+            <w:tcW w:w="3060" w:type="dxa"/>
+            <w:vMerge/>
+          </w:tcPr>
+          <w:p/>
+        </w:tc>
+        <w:tc>
+          <w:tcPr>
+            <w:tcW w:w="4465" w:type="dxa"/>
           </w:tcPr>
           <w:p>
             <w:r>
@@ -5086,14 +5158,14 @@
         </w:tc>
         <w:tc>
           <w:tcPr>
-            <w:tcW w:w="2970" w:type="dxa"/>
-            <w:vMerge/>
-          </w:tcPr>
-          <w:p/>
-        </w:tc>
-        <w:tc>
-          <w:tcPr>
-            <w:tcW w:w="4555" w:type="dxa"/>
+            <w:tcW w:w="3060" w:type="dxa"/>
+            <w:vMerge/>
+          </w:tcPr>
+          <w:p/>
+        </w:tc>
+        <w:tc>
+          <w:tcPr>
+            <w:tcW w:w="4465" w:type="dxa"/>
           </w:tcPr>
           <w:p>
             <w:r>
@@ -5106,7 +5178,15 @@
               <w:t xml:space="preserve"> </w:t>
             </w:r>
             <w:r>
-              <w:t xml:space="preserve">may not be used in any </w:t>
+              <w:t xml:space="preserve">may not </w:t>
+            </w:r>
+            <w:proofErr w:type="gramStart"/>
+            <w:r>
+              <w:t>be used</w:t>
+            </w:r>
+            <w:proofErr w:type="gramEnd"/>
+            <w:r>
+              <w:t xml:space="preserve"> in any </w:t>
             </w:r>
             <w:r>
               <w:t>Sea crossing adventure</w:t>
@@ -5151,14 +5231,14 @@
         </w:tc>
         <w:tc>
           <w:tcPr>
-            <w:tcW w:w="2970" w:type="dxa"/>
-            <w:vMerge/>
-          </w:tcPr>
-          <w:p/>
-        </w:tc>
-        <w:tc>
-          <w:tcPr>
-            <w:tcW w:w="4555" w:type="dxa"/>
+            <w:tcW w:w="3060" w:type="dxa"/>
+            <w:vMerge/>
+          </w:tcPr>
+          <w:p/>
+        </w:tc>
+        <w:tc>
+          <w:tcPr>
+            <w:tcW w:w="4465" w:type="dxa"/>
           </w:tcPr>
           <w:p>
             <w:r>
@@ -5168,7 +5248,15 @@
               <w:t>Large motorised boat</w:t>
             </w:r>
             <w:r>
-              <w:t xml:space="preserve"> can be used in one </w:t>
+              <w:t xml:space="preserve"> can </w:t>
+            </w:r>
+            <w:proofErr w:type="gramStart"/>
+            <w:r>
+              <w:t>be used</w:t>
+            </w:r>
+            <w:proofErr w:type="gramEnd"/>
+            <w:r>
+              <w:t xml:space="preserve"> in one </w:t>
             </w:r>
             <w:r>
               <w:t>Sea crossing adventure</w:t>
@@ -5190,7 +5278,6 @@
           </w:tcPr>
           <w:p>
             <w:r>
-              <w:lastRenderedPageBreak/>
               <w:t>w1830179_</w:t>
             </w:r>
             <w:r>
@@ -5232,7 +5319,7 @@
         </w:tc>
         <w:tc>
           <w:tcPr>
-            <w:tcW w:w="2970" w:type="dxa"/>
+            <w:tcW w:w="3060" w:type="dxa"/>
           </w:tcPr>
           <w:p>
             <w:r>
@@ -5245,7 +5332,7 @@
         </w:tc>
         <w:tc>
           <w:tcPr>
-            <w:tcW w:w="4555" w:type="dxa"/>
+            <w:tcW w:w="4465" w:type="dxa"/>
           </w:tcPr>
           <w:p>
             <w:r>
@@ -5291,7 +5378,7 @@
         </w:tc>
         <w:tc>
           <w:tcPr>
-            <w:tcW w:w="2970" w:type="dxa"/>
+            <w:tcW w:w="3060" w:type="dxa"/>
           </w:tcPr>
           <w:p>
             <w:r>
@@ -5304,7 +5391,7 @@
         </w:tc>
         <w:tc>
           <w:tcPr>
-            <w:tcW w:w="4555" w:type="dxa"/>
+            <w:tcW w:w="4465" w:type="dxa"/>
           </w:tcPr>
           <w:p>
             <w:r>
@@ -5316,8 +5403,13 @@
             <w:r>
               <w:t xml:space="preserve"> </w:t>
             </w:r>
-            <w:r>
-              <w:t xml:space="preserve">many boats in many islands </w:t>
+            <w:proofErr w:type="gramStart"/>
+            <w:r>
+              <w:t>many</w:t>
+            </w:r>
+            <w:proofErr w:type="gramEnd"/>
+            <w:r>
+              <w:t xml:space="preserve"> boats in many islands </w:t>
             </w:r>
           </w:p>
         </w:tc>
@@ -5352,13 +5444,13 @@
         </w:tc>
         <w:tc>
           <w:tcPr>
-            <w:tcW w:w="2970" w:type="dxa"/>
-          </w:tcPr>
-          <w:p/>
-        </w:tc>
-        <w:tc>
-          <w:tcPr>
-            <w:tcW w:w="4555" w:type="dxa"/>
+            <w:tcW w:w="3060" w:type="dxa"/>
+          </w:tcPr>
+          <w:p/>
+        </w:tc>
+        <w:tc>
+          <w:tcPr>
+            <w:tcW w:w="4465" w:type="dxa"/>
           </w:tcPr>
           <w:p/>
         </w:tc>
@@ -5418,7 +5510,7 @@
         </w:tc>
         <w:tc>
           <w:tcPr>
-            <w:tcW w:w="2970" w:type="dxa"/>
+            <w:tcW w:w="3060" w:type="dxa"/>
           </w:tcPr>
           <w:p>
             <w:r>
@@ -5431,7 +5523,7 @@
         </w:tc>
         <w:tc>
           <w:tcPr>
-            <w:tcW w:w="4555" w:type="dxa"/>
+            <w:tcW w:w="4465" w:type="dxa"/>
           </w:tcPr>
           <w:p>
             <w:r>
@@ -5486,7 +5578,7 @@
         </w:tc>
         <w:tc>
           <w:tcPr>
-            <w:tcW w:w="2970" w:type="dxa"/>
+            <w:tcW w:w="3060" w:type="dxa"/>
           </w:tcPr>
           <w:p>
             <w:r>
@@ -5499,11 +5591,19 @@
         </w:tc>
         <w:tc>
           <w:tcPr>
-            <w:tcW w:w="4555" w:type="dxa"/>
-          </w:tcPr>
-          <w:p>
-            <w:r>
-              <w:t>One boat may be verified by many staff members at many islands.</w:t>
+            <w:tcW w:w="4465" w:type="dxa"/>
+          </w:tcPr>
+          <w:p>
+            <w:r>
+              <w:t xml:space="preserve">One boat may </w:t>
+            </w:r>
+            <w:proofErr w:type="gramStart"/>
+            <w:r>
+              <w:t>be verified</w:t>
+            </w:r>
+            <w:proofErr w:type="gramEnd"/>
+            <w:r>
+              <w:t xml:space="preserve"> by many staff members at many islands.</w:t>
             </w:r>
           </w:p>
         </w:tc>
@@ -5538,13 +5638,13 @@
         </w:tc>
         <w:tc>
           <w:tcPr>
-            <w:tcW w:w="2970" w:type="dxa"/>
-          </w:tcPr>
-          <w:p/>
-        </w:tc>
-        <w:tc>
-          <w:tcPr>
-            <w:tcW w:w="4555" w:type="dxa"/>
+            <w:tcW w:w="3060" w:type="dxa"/>
+          </w:tcPr>
+          <w:p/>
+        </w:tc>
+        <w:tc>
+          <w:tcPr>
+            <w:tcW w:w="4465" w:type="dxa"/>
           </w:tcPr>
           <w:p/>
         </w:tc>
@@ -5604,7 +5704,7 @@
         </w:tc>
         <w:tc>
           <w:tcPr>
-            <w:tcW w:w="2970" w:type="dxa"/>
+            <w:tcW w:w="3060" w:type="dxa"/>
           </w:tcPr>
           <w:p>
             <w:r>
@@ -5617,7 +5717,7 @@
         </w:tc>
         <w:tc>
           <w:tcPr>
-            <w:tcW w:w="4555" w:type="dxa"/>
+            <w:tcW w:w="4465" w:type="dxa"/>
           </w:tcPr>
           <w:p>
             <w:r>
@@ -5628,7 +5728,7 @@
       </w:tr>
       <w:tr>
         <w:trPr>
-          <w:trHeight w:val="1263"/>
+          <w:trHeight w:val="863"/>
         </w:trPr>
         <w:tc>
           <w:tcPr>
@@ -5663,7 +5763,7 @@
         </w:tc>
         <w:tc>
           <w:tcPr>
-            <w:tcW w:w="2970" w:type="dxa"/>
+            <w:tcW w:w="3060" w:type="dxa"/>
           </w:tcPr>
           <w:p>
             <w:r>
@@ -5676,11 +5776,19 @@
         </w:tc>
         <w:tc>
           <w:tcPr>
-            <w:tcW w:w="4555" w:type="dxa"/>
-          </w:tcPr>
-          <w:p>
-            <w:r>
-              <w:t>One island may verify many boats from many staff members.</w:t>
+            <w:tcW w:w="4465" w:type="dxa"/>
+          </w:tcPr>
+          <w:p>
+            <w:r>
+              <w:t xml:space="preserve">One island may verify </w:t>
+            </w:r>
+            <w:proofErr w:type="gramStart"/>
+            <w:r>
+              <w:t>many</w:t>
+            </w:r>
+            <w:proofErr w:type="gramEnd"/>
+            <w:r>
+              <w:t xml:space="preserve"> boats from many staff members.</w:t>
             </w:r>
           </w:p>
         </w:tc>
@@ -5734,7 +5842,7 @@
         </w:tc>
         <w:tc>
           <w:tcPr>
-            <w:tcW w:w="2970" w:type="dxa"/>
+            <w:tcW w:w="3060" w:type="dxa"/>
           </w:tcPr>
           <w:p>
             <w:r>
@@ -5750,7 +5858,7 @@
         </w:tc>
         <w:tc>
           <w:tcPr>
-            <w:tcW w:w="4555" w:type="dxa"/>
+            <w:tcW w:w="4465" w:type="dxa"/>
           </w:tcPr>
           <w:p>
             <w:r>
@@ -5796,7 +5904,7 @@
         </w:tc>
         <w:tc>
           <w:tcPr>
-            <w:tcW w:w="2970" w:type="dxa"/>
+            <w:tcW w:w="3060" w:type="dxa"/>
           </w:tcPr>
           <w:p>
             <w:r>
@@ -5809,11 +5917,19 @@
         </w:tc>
         <w:tc>
           <w:tcPr>
-            <w:tcW w:w="4555" w:type="dxa"/>
-          </w:tcPr>
-          <w:p>
-            <w:r>
-              <w:t xml:space="preserve">One boat mechanic may keep many maintenance logs for many boats. </w:t>
+            <w:tcW w:w="4465" w:type="dxa"/>
+          </w:tcPr>
+          <w:p>
+            <w:r>
+              <w:t xml:space="preserve">One boat mechanic may keep </w:t>
+            </w:r>
+            <w:proofErr w:type="gramStart"/>
+            <w:r>
+              <w:t>many</w:t>
+            </w:r>
+            <w:proofErr w:type="gramEnd"/>
+            <w:r>
+              <w:t xml:space="preserve"> maintenance logs for many boats. </w:t>
             </w:r>
           </w:p>
         </w:tc>
@@ -5848,13 +5964,13 @@
         </w:tc>
         <w:tc>
           <w:tcPr>
-            <w:tcW w:w="2970" w:type="dxa"/>
-          </w:tcPr>
-          <w:p/>
-        </w:tc>
-        <w:tc>
-          <w:tcPr>
-            <w:tcW w:w="4555" w:type="dxa"/>
+            <w:tcW w:w="3060" w:type="dxa"/>
+          </w:tcPr>
+          <w:p/>
+        </w:tc>
+        <w:tc>
+          <w:tcPr>
+            <w:tcW w:w="4465" w:type="dxa"/>
           </w:tcPr>
           <w:p/>
         </w:tc>
@@ -5870,6 +5986,7 @@
           </w:tcPr>
           <w:p>
             <w:r>
+              <w:lastRenderedPageBreak/>
               <w:t xml:space="preserve"> w1830179_</w:t>
             </w:r>
             <w:r>
@@ -5914,7 +6031,7 @@
         </w:tc>
         <w:tc>
           <w:tcPr>
-            <w:tcW w:w="2970" w:type="dxa"/>
+            <w:tcW w:w="3060" w:type="dxa"/>
           </w:tcPr>
           <w:p>
             <w:r>
@@ -5930,7 +6047,7 @@
         </w:tc>
         <w:tc>
           <w:tcPr>
-            <w:tcW w:w="4555" w:type="dxa"/>
+            <w:tcW w:w="4465" w:type="dxa"/>
           </w:tcPr>
           <w:p>
             <w:r>
@@ -5982,7 +6099,7 @@
         </w:tc>
         <w:tc>
           <w:tcPr>
-            <w:tcW w:w="2970" w:type="dxa"/>
+            <w:tcW w:w="3060" w:type="dxa"/>
           </w:tcPr>
           <w:p>
             <w:r>
@@ -5998,11 +6115,19 @@
         </w:tc>
         <w:tc>
           <w:tcPr>
-            <w:tcW w:w="4555" w:type="dxa"/>
-          </w:tcPr>
-          <w:p>
-            <w:r>
-              <w:t>One boat may keep many maintenances log from many boat mechanics.</w:t>
+            <w:tcW w:w="4465" w:type="dxa"/>
+          </w:tcPr>
+          <w:p>
+            <w:r>
+              <w:t xml:space="preserve">One boat may keep </w:t>
+            </w:r>
+            <w:proofErr w:type="gramStart"/>
+            <w:r>
+              <w:t>many</w:t>
+            </w:r>
+            <w:proofErr w:type="gramEnd"/>
+            <w:r>
+              <w:t xml:space="preserve"> maintenances log from many boat mechanics.</w:t>
             </w:r>
           </w:p>
         </w:tc>
@@ -6037,13 +6162,13 @@
         </w:tc>
         <w:tc>
           <w:tcPr>
-            <w:tcW w:w="2970" w:type="dxa"/>
-          </w:tcPr>
-          <w:p/>
-        </w:tc>
-        <w:tc>
-          <w:tcPr>
-            <w:tcW w:w="4555" w:type="dxa"/>
+            <w:tcW w:w="3060" w:type="dxa"/>
+          </w:tcPr>
+          <w:p/>
+        </w:tc>
+        <w:tc>
+          <w:tcPr>
+            <w:tcW w:w="4465" w:type="dxa"/>
           </w:tcPr>
           <w:p/>
         </w:tc>
@@ -6109,24 +6234,38 @@
         </w:tc>
         <w:tc>
           <w:tcPr>
-            <w:tcW w:w="2970" w:type="dxa"/>
-          </w:tcPr>
-          <w:p>
-            <w:r>
-              <w:t>w1830179_Maintenance_Log</w:t>
-            </w:r>
-          </w:p>
-        </w:tc>
-        <w:tc>
-          <w:tcPr>
-            <w:tcW w:w="4555" w:type="dxa"/>
-          </w:tcPr>
-          <w:p>
-            <w:r>
-              <w:t xml:space="preserve">One maintenances log </w:t>
-            </w:r>
-            <w:r>
-              <w:t>is at least kept</w:t>
+            <w:tcW w:w="3060" w:type="dxa"/>
+          </w:tcPr>
+          <w:p>
+            <w:r>
+              <w:t>w1830179_</w:t>
+            </w:r>
+            <w:r>
+              <w:t>Boat</w:t>
+            </w:r>
+          </w:p>
+        </w:tc>
+        <w:tc>
+          <w:tcPr>
+            <w:tcW w:w="4465" w:type="dxa"/>
+          </w:tcPr>
+          <w:p>
+            <w:r>
+              <w:t xml:space="preserve">One </w:t>
+            </w:r>
+            <w:proofErr w:type="gramStart"/>
+            <w:r>
+              <w:t>maintenances</w:t>
+            </w:r>
+            <w:proofErr w:type="gramEnd"/>
+            <w:r>
+              <w:t xml:space="preserve"> log</w:t>
+            </w:r>
+            <w:r>
+              <w:t xml:space="preserve"> </w:t>
+            </w:r>
+            <w:r>
+              <w:t>at least kept</w:t>
             </w:r>
             <w:r>
               <w:t xml:space="preserve"> for one boat f</w:t>
@@ -6181,7 +6320,7 @@
         </w:tc>
         <w:tc>
           <w:tcPr>
-            <w:tcW w:w="2970" w:type="dxa"/>
+            <w:tcW w:w="3060" w:type="dxa"/>
           </w:tcPr>
           <w:p>
             <w:r>
@@ -6194,11 +6333,19 @@
         </w:tc>
         <w:tc>
           <w:tcPr>
-            <w:tcW w:w="4555" w:type="dxa"/>
-          </w:tcPr>
-          <w:p>
-            <w:r>
-              <w:t>One maintenances log can be kept from many boat mechanics for many boats.</w:t>
+            <w:tcW w:w="4465" w:type="dxa"/>
+          </w:tcPr>
+          <w:p>
+            <w:r>
+              <w:t xml:space="preserve">One maintenances log can </w:t>
+            </w:r>
+            <w:proofErr w:type="gramStart"/>
+            <w:r>
+              <w:t>be kept</w:t>
+            </w:r>
+            <w:proofErr w:type="gramEnd"/>
+            <w:r>
+              <w:t xml:space="preserve"> from many boat mechanics for many boats.</w:t>
             </w:r>
           </w:p>
         </w:tc>
@@ -6218,7 +6365,7 @@
       <w:pPr>
         <w:pStyle w:val="Heading2"/>
       </w:pPr>
-      <w:bookmarkStart w:id="4" w:name="_Toc87262810"/>
+      <w:bookmarkStart w:id="4" w:name="_Toc87264474"/>
       <w:r>
         <w:lastRenderedPageBreak/>
         <w:t>4) D</w:t>
@@ -8501,6 +8648,37 @@
       <w:contextualSpacing/>
     </w:pPr>
   </w:style>
+  <w:style w:type="paragraph" w:styleId="TOC1">
+    <w:name w:val="toc 1"/>
+    <w:basedOn w:val="Normal"/>
+    <w:next w:val="Normal"/>
+    <w:autoRedefine/>
+    <w:uiPriority w:val="39"/>
+    <w:unhideWhenUsed/>
+    <w:rsid w:val="002B1139"/>
+    <w:pPr>
+      <w:spacing w:after="100"/>
+    </w:pPr>
+    <w:rPr>
+      <w:rFonts w:eastAsiaTheme="minorEastAsia" w:cs="Times New Roman"/>
+    </w:rPr>
+  </w:style>
+  <w:style w:type="paragraph" w:styleId="TOC3">
+    <w:name w:val="toc 3"/>
+    <w:basedOn w:val="Normal"/>
+    <w:next w:val="Normal"/>
+    <w:autoRedefine/>
+    <w:uiPriority w:val="39"/>
+    <w:unhideWhenUsed/>
+    <w:rsid w:val="002B1139"/>
+    <w:pPr>
+      <w:spacing w:after="100"/>
+      <w:ind w:left="440"/>
+    </w:pPr>
+    <w:rPr>
+      <w:rFonts w:eastAsiaTheme="minorEastAsia" w:cs="Times New Roman"/>
+    </w:rPr>
+  </w:style>
 </w:styles>
 </file>
 

</xml_diff>